<commit_message>
Shifting outlier and transformation stuff around
</commit_message>
<xml_diff>
--- a/project/project-rubric.docx
+++ b/project/project-rubric.docx
@@ -3451,15 +3451,9 @@
 <file path=customXml/itemProps3.xml><?xml version="1.0" encoding="utf-8"?>
 <ds:datastoreItem xmlns:ds="http://schemas.openxmlformats.org/officeDocument/2006/customXml" ds:itemID="{D95CF328-0B22-4ABA-AE4A-D7E8693C62DD}">
   <ds:schemaRefs>
-    <ds:schemaRef ds:uri="54842e7d-9e6e-40f3-84ef-f999e10a03bd"/>
-    <ds:schemaRef ds:uri="http://www.w3.org/XML/1998/namespace"/>
-    <ds:schemaRef ds:uri="http://schemas.microsoft.com/office/2006/documentManagement/types"/>
-    <ds:schemaRef ds:uri="http://schemas.openxmlformats.org/package/2006/metadata/core-properties"/>
     <ds:schemaRef ds:uri="http://schemas.microsoft.com/office/2006/metadata/properties"/>
     <ds:schemaRef ds:uri="http://schemas.microsoft.com/office/infopath/2007/PartnerControls"/>
-    <ds:schemaRef ds:uri="http://purl.org/dc/terms/"/>
-    <ds:schemaRef ds:uri="http://purl.org/dc/dcmitype/"/>
-    <ds:schemaRef ds:uri="http://purl.org/dc/elements/1.1/"/>
+    <ds:schemaRef ds:uri="54842e7d-9e6e-40f3-84ef-f999e10a03bd"/>
   </ds:schemaRefs>
 </ds:datastoreItem>
 </file>
</xml_diff>